<commit_message>
Add unit size to 2 Buyer, 2 Seller form, improve error logging, and bugfixes
</commit_message>
<xml_diff>
--- a/templates/Ats PR 1B Vs 1S.docx
+++ b/templates/Ats PR 1B Vs 1S.docx
@@ -391,34 +391,6 @@
           <w:rFonts w:ascii="Times New Roman" w:eastAsia="Times New Roman" w:hAnsi="Times New Roman" w:cs="Times New Roman"/>
           <w:sz w:val="21"/>
         </w:rPr>
-        <w:t xml:space="preserve">Flat No. </w:t>
-      </w:r>
-      <w:r>
-        <w:rPr>
-          <w:rFonts w:ascii="Times New Roman" w:eastAsia="Times New Roman" w:hAnsi="Times New Roman" w:cs="Times New Roman"/>
-          <w:sz w:val="21"/>
-        </w:rPr>
-        <w:t>{</w:t>
-      </w:r>
-      <w:r>
-        <w:rPr>
-          <w:rFonts w:ascii="Times New Roman" w:eastAsia="Times New Roman" w:hAnsi="Times New Roman" w:cs="Times New Roman"/>
-          <w:sz w:val="21"/>
-        </w:rPr>
-        <w:t>FLAT_NO</w:t>
-      </w:r>
-      <w:r>
-        <w:rPr>
-          <w:rFonts w:ascii="Times New Roman" w:eastAsia="Times New Roman" w:hAnsi="Times New Roman" w:cs="Times New Roman"/>
-          <w:sz w:val="21"/>
-        </w:rPr>
-        <w:t>}</w:t>
-      </w:r>
-      <w:r>
-        <w:rPr>
-          <w:rFonts w:ascii="Times New Roman" w:eastAsia="Times New Roman" w:hAnsi="Times New Roman" w:cs="Times New Roman"/>
-          <w:sz w:val="21"/>
-        </w:rPr>
         <w:t xml:space="preserve"> </w:t>
       </w:r>
       <w:r>
@@ -1039,6 +1011,7 @@
           <w:rFonts w:ascii="Times New Roman" w:eastAsia="Times New Roman" w:hAnsi="Times New Roman" w:cs="Times New Roman"/>
           <w:sz w:val="23"/>
         </w:rPr>
+        <w:lastRenderedPageBreak/>
         <w:t xml:space="preserve">THIS BOND OF INDEMNITY is made </w:t>
       </w:r>
       <w:r>
@@ -1328,14 +1301,49 @@
           <w:rFonts w:ascii="Times New Roman" w:eastAsia="Times New Roman" w:hAnsi="Times New Roman" w:cs="Times New Roman"/>
           <w:sz w:val="21"/>
         </w:rPr>
-        <w:t>flat no. {</w:t>
-      </w:r>
-      <w:r>
-        <w:rPr>
-          <w:rFonts w:ascii="Times New Roman" w:eastAsia="Times New Roman" w:hAnsi="Times New Roman" w:cs="Times New Roman"/>
-          <w:sz w:val="21"/>
-        </w:rPr>
-        <w:t>FLAT_NO</w:t>
+        <w:t xml:space="preserve"> </w:t>
+      </w:r>
+      <w:r>
+        <w:rPr>
+          <w:rFonts w:ascii="Times New Roman" w:eastAsia="Times New Roman" w:hAnsi="Times New Roman" w:cs="Times New Roman"/>
+          <w:sz w:val="21"/>
+        </w:rPr>
+        <w:t>unit no.</w:t>
+      </w:r>
+      <w:r>
+        <w:rPr>
+          <w:rFonts w:ascii="Times New Roman" w:eastAsia="Times New Roman" w:hAnsi="Times New Roman" w:cs="Times New Roman"/>
+          <w:sz w:val="21"/>
+        </w:rPr>
+        <w:t xml:space="preserve"> {UNIT_NO}</w:t>
+      </w:r>
+      <w:r>
+        <w:rPr>
+          <w:rFonts w:ascii="Times New Roman" w:eastAsia="Times New Roman" w:hAnsi="Times New Roman" w:cs="Times New Roman"/>
+          <w:sz w:val="21"/>
+        </w:rPr>
+        <w:t xml:space="preserve"> </w:t>
+      </w:r>
+      <w:r>
+        <w:rPr>
+          <w:rFonts w:ascii="Times New Roman" w:eastAsia="Times New Roman" w:hAnsi="Times New Roman" w:cs="Times New Roman"/>
+          <w:sz w:val="21"/>
+        </w:rPr>
+        <w:t>Type “</w:t>
+      </w:r>
+      <w:r>
+        <w:rPr>
+          <w:rFonts w:ascii="Times New Roman" w:eastAsia="Times New Roman" w:hAnsi="Times New Roman" w:cs="Times New Roman"/>
+          <w:sz w:val="21"/>
+        </w:rPr>
+        <w:t>{</w:t>
+      </w:r>
+      <w:r>
+        <w:rPr>
+          <w:rFonts w:ascii="Times New Roman" w:eastAsia="Times New Roman" w:hAnsi="Times New Roman" w:cs="Times New Roman"/>
+          <w:sz w:val="21"/>
+        </w:rPr>
+        <w:t>UNIT_TYPE</w:t>
       </w:r>
       <w:r>
         <w:rPr>
@@ -1349,49 +1357,49 @@
           <w:rFonts w:ascii="Times New Roman" w:eastAsia="Times New Roman" w:hAnsi="Times New Roman" w:cs="Times New Roman"/>
           <w:sz w:val="21"/>
         </w:rPr>
-        <w:t xml:space="preserve"> </w:t>
-      </w:r>
-      <w:r>
-        <w:rPr>
-          <w:rFonts w:ascii="Times New Roman" w:eastAsia="Times New Roman" w:hAnsi="Times New Roman" w:cs="Times New Roman"/>
-          <w:sz w:val="21"/>
-        </w:rPr>
-        <w:t>unit no.</w:t>
-      </w:r>
-      <w:r>
-        <w:rPr>
-          <w:rFonts w:ascii="Times New Roman" w:eastAsia="Times New Roman" w:hAnsi="Times New Roman" w:cs="Times New Roman"/>
-          <w:sz w:val="21"/>
-        </w:rPr>
-        <w:t xml:space="preserve"> {UNIT_NO}</w:t>
-      </w:r>
-      <w:r>
-        <w:rPr>
-          <w:rFonts w:ascii="Times New Roman" w:eastAsia="Times New Roman" w:hAnsi="Times New Roman" w:cs="Times New Roman"/>
-          <w:sz w:val="21"/>
-        </w:rPr>
-        <w:t xml:space="preserve"> </w:t>
-      </w:r>
-      <w:r>
-        <w:rPr>
-          <w:rFonts w:ascii="Times New Roman" w:eastAsia="Times New Roman" w:hAnsi="Times New Roman" w:cs="Times New Roman"/>
-          <w:sz w:val="21"/>
-        </w:rPr>
-        <w:t>Type “</w:t>
-      </w:r>
-      <w:r>
-        <w:rPr>
-          <w:rFonts w:ascii="Times New Roman" w:eastAsia="Times New Roman" w:hAnsi="Times New Roman" w:cs="Times New Roman"/>
-          <w:sz w:val="21"/>
-        </w:rPr>
-        <w:t>{</w:t>
-      </w:r>
-      <w:r>
-        <w:rPr>
-          <w:rFonts w:ascii="Times New Roman" w:eastAsia="Times New Roman" w:hAnsi="Times New Roman" w:cs="Times New Roman"/>
-          <w:sz w:val="21"/>
-        </w:rPr>
-        <w:t>UNIT_TYPE</w:t>
+        <w:t>”</w:t>
+      </w:r>
+      <w:r>
+        <w:rPr>
+          <w:rFonts w:ascii="Times New Roman" w:eastAsia="Times New Roman" w:hAnsi="Times New Roman" w:cs="Times New Roman"/>
+          <w:sz w:val="21"/>
+        </w:rPr>
+        <w:t xml:space="preserve"> on the</w:t>
+      </w:r>
+      <w:r>
+        <w:rPr>
+          <w:rFonts w:ascii="Times New Roman" w:eastAsia="Times New Roman" w:hAnsi="Times New Roman" w:cs="Times New Roman"/>
+          <w:sz w:val="21"/>
+        </w:rPr>
+        <w:t xml:space="preserve"> </w:t>
+      </w:r>
+      <w:r>
+        <w:rPr>
+          <w:rFonts w:ascii="Times New Roman" w:eastAsia="Times New Roman" w:hAnsi="Times New Roman" w:cs="Times New Roman"/>
+          <w:sz w:val="21"/>
+        </w:rPr>
+        <w:t>Floor</w:t>
+      </w:r>
+      <w:r>
+        <w:rPr>
+          <w:rFonts w:ascii="Times New Roman" w:eastAsia="Times New Roman" w:hAnsi="Times New Roman" w:cs="Times New Roman"/>
+          <w:sz w:val="21"/>
+        </w:rPr>
+        <w:t xml:space="preserve"> No.</w:t>
+      </w:r>
+      <w:r>
+        <w:rPr>
+          <w:rFonts w:ascii="Times New Roman" w:eastAsia="Times New Roman" w:hAnsi="Times New Roman" w:cs="Times New Roman"/>
+          <w:sz w:val="21"/>
+        </w:rPr>
+        <w:t xml:space="preserve"> {</w:t>
+      </w:r>
+      <w:r>
+        <w:rPr>
+          <w:rFonts w:ascii="Times New Roman" w:eastAsia="Times New Roman" w:hAnsi="Times New Roman" w:cs="Times New Roman"/>
+          <w:sz w:val="21"/>
+        </w:rPr>
+        <w:t>FLOOR_NO</w:t>
       </w:r>
       <w:r>
         <w:rPr>
@@ -1405,49 +1413,49 @@
           <w:rFonts w:ascii="Times New Roman" w:eastAsia="Times New Roman" w:hAnsi="Times New Roman" w:cs="Times New Roman"/>
           <w:sz w:val="21"/>
         </w:rPr>
-        <w:t>”</w:t>
-      </w:r>
-      <w:r>
-        <w:rPr>
-          <w:rFonts w:ascii="Times New Roman" w:eastAsia="Times New Roman" w:hAnsi="Times New Roman" w:cs="Times New Roman"/>
-          <w:sz w:val="21"/>
-        </w:rPr>
-        <w:t xml:space="preserve"> on the</w:t>
-      </w:r>
-      <w:r>
-        <w:rPr>
-          <w:rFonts w:ascii="Times New Roman" w:eastAsia="Times New Roman" w:hAnsi="Times New Roman" w:cs="Times New Roman"/>
-          <w:sz w:val="21"/>
-        </w:rPr>
-        <w:t xml:space="preserve"> </w:t>
-      </w:r>
-      <w:r>
-        <w:rPr>
-          <w:rFonts w:ascii="Times New Roman" w:eastAsia="Times New Roman" w:hAnsi="Times New Roman" w:cs="Times New Roman"/>
-          <w:sz w:val="21"/>
-        </w:rPr>
-        <w:t>Floor</w:t>
-      </w:r>
-      <w:r>
-        <w:rPr>
-          <w:rFonts w:ascii="Times New Roman" w:eastAsia="Times New Roman" w:hAnsi="Times New Roman" w:cs="Times New Roman"/>
-          <w:sz w:val="21"/>
-        </w:rPr>
-        <w:t xml:space="preserve"> No.</w:t>
-      </w:r>
-      <w:r>
-        <w:rPr>
-          <w:rFonts w:ascii="Times New Roman" w:eastAsia="Times New Roman" w:hAnsi="Times New Roman" w:cs="Times New Roman"/>
-          <w:sz w:val="21"/>
-        </w:rPr>
-        <w:t xml:space="preserve"> {</w:t>
-      </w:r>
-      <w:r>
-        <w:rPr>
-          <w:rFonts w:ascii="Times New Roman" w:eastAsia="Times New Roman" w:hAnsi="Times New Roman" w:cs="Times New Roman"/>
-          <w:sz w:val="21"/>
-        </w:rPr>
-        <w:t>FLOOR_NO</w:t>
+        <w:t xml:space="preserve"> </w:t>
+      </w:r>
+      <w:r>
+        <w:rPr>
+          <w:rFonts w:ascii="Times New Roman" w:eastAsia="Times New Roman" w:hAnsi="Times New Roman" w:cs="Times New Roman"/>
+          <w:sz w:val="21"/>
+        </w:rPr>
+        <w:t xml:space="preserve">of </w:t>
+      </w:r>
+      <w:r>
+        <w:rPr>
+          <w:rFonts w:ascii="Times New Roman" w:eastAsia="Times New Roman" w:hAnsi="Times New Roman" w:cs="Times New Roman"/>
+          <w:sz w:val="21"/>
+        </w:rPr>
+        <w:t>T</w:t>
+      </w:r>
+      <w:r>
+        <w:rPr>
+          <w:rFonts w:ascii="Times New Roman" w:eastAsia="Times New Roman" w:hAnsi="Times New Roman" w:cs="Times New Roman"/>
+          <w:sz w:val="21"/>
+        </w:rPr>
+        <w:t xml:space="preserve">ower </w:t>
+      </w:r>
+      <w:r>
+        <w:rPr>
+          <w:rFonts w:ascii="Times New Roman" w:eastAsia="Times New Roman" w:hAnsi="Times New Roman" w:cs="Times New Roman"/>
+          <w:sz w:val="21"/>
+        </w:rPr>
+        <w:t>N</w:t>
+      </w:r>
+      <w:r>
+        <w:rPr>
+          <w:rFonts w:ascii="Times New Roman" w:eastAsia="Times New Roman" w:hAnsi="Times New Roman" w:cs="Times New Roman"/>
+          <w:sz w:val="21"/>
+        </w:rPr>
+        <w:t>o. {</w:t>
+      </w:r>
+      <w:r>
+        <w:rPr>
+          <w:rFonts w:ascii="Times New Roman" w:eastAsia="Times New Roman" w:hAnsi="Times New Roman" w:cs="Times New Roman"/>
+          <w:sz w:val="21"/>
+        </w:rPr>
+        <w:t>TOWER_NO</w:t>
       </w:r>
       <w:r>
         <w:rPr>
@@ -1461,62 +1469,6 @@
           <w:rFonts w:ascii="Times New Roman" w:eastAsia="Times New Roman" w:hAnsi="Times New Roman" w:cs="Times New Roman"/>
           <w:sz w:val="21"/>
         </w:rPr>
-        <w:t xml:space="preserve"> </w:t>
-      </w:r>
-      <w:r>
-        <w:rPr>
-          <w:rFonts w:ascii="Times New Roman" w:eastAsia="Times New Roman" w:hAnsi="Times New Roman" w:cs="Times New Roman"/>
-          <w:sz w:val="21"/>
-        </w:rPr>
-        <w:t xml:space="preserve">of </w:t>
-      </w:r>
-      <w:r>
-        <w:rPr>
-          <w:rFonts w:ascii="Times New Roman" w:eastAsia="Times New Roman" w:hAnsi="Times New Roman" w:cs="Times New Roman"/>
-          <w:sz w:val="21"/>
-        </w:rPr>
-        <w:t>T</w:t>
-      </w:r>
-      <w:r>
-        <w:rPr>
-          <w:rFonts w:ascii="Times New Roman" w:eastAsia="Times New Roman" w:hAnsi="Times New Roman" w:cs="Times New Roman"/>
-          <w:sz w:val="21"/>
-        </w:rPr>
-        <w:t xml:space="preserve">ower </w:t>
-      </w:r>
-      <w:r>
-        <w:rPr>
-          <w:rFonts w:ascii="Times New Roman" w:eastAsia="Times New Roman" w:hAnsi="Times New Roman" w:cs="Times New Roman"/>
-          <w:sz w:val="21"/>
-        </w:rPr>
-        <w:t>N</w:t>
-      </w:r>
-      <w:r>
-        <w:rPr>
-          <w:rFonts w:ascii="Times New Roman" w:eastAsia="Times New Roman" w:hAnsi="Times New Roman" w:cs="Times New Roman"/>
-          <w:sz w:val="21"/>
-        </w:rPr>
-        <w:t>o. {</w:t>
-      </w:r>
-      <w:r>
-        <w:rPr>
-          <w:rFonts w:ascii="Times New Roman" w:eastAsia="Times New Roman" w:hAnsi="Times New Roman" w:cs="Times New Roman"/>
-          <w:sz w:val="21"/>
-        </w:rPr>
-        <w:t>TOWER_NO</w:t>
-      </w:r>
-      <w:r>
-        <w:rPr>
-          <w:rFonts w:ascii="Times New Roman" w:eastAsia="Times New Roman" w:hAnsi="Times New Roman" w:cs="Times New Roman"/>
-          <w:sz w:val="21"/>
-        </w:rPr>
-        <w:t>}</w:t>
-      </w:r>
-      <w:r>
-        <w:rPr>
-          <w:rFonts w:ascii="Times New Roman" w:eastAsia="Times New Roman" w:hAnsi="Times New Roman" w:cs="Times New Roman"/>
-          <w:sz w:val="21"/>
-        </w:rPr>
         <w:t xml:space="preserve"> admeasuring </w:t>
       </w:r>
       <w:r>
@@ -1540,12 +1492,21 @@
         </w:rPr>
         <w:t>{UNIT_SIZE}</w:t>
       </w:r>
-      <w:r>
-        <w:rPr>
-          <w:rFonts w:ascii="Times New Roman" w:eastAsia="Times New Roman" w:hAnsi="Times New Roman" w:cs="Times New Roman"/>
-          <w:sz w:val="21"/>
-        </w:rPr>
-        <w:t xml:space="preserve">sq. ft. in in </w:t>
+      <w:proofErr w:type="spellStart"/>
+      <w:r>
+        <w:rPr>
+          <w:rFonts w:ascii="Times New Roman" w:eastAsia="Times New Roman" w:hAnsi="Times New Roman" w:cs="Times New Roman"/>
+          <w:sz w:val="21"/>
+        </w:rPr>
+        <w:t>sqft</w:t>
+      </w:r>
+      <w:proofErr w:type="spellEnd"/>
+      <w:r>
+        <w:rPr>
+          <w:rFonts w:ascii="Times New Roman" w:eastAsia="Times New Roman" w:hAnsi="Times New Roman" w:cs="Times New Roman"/>
+          <w:sz w:val="21"/>
+        </w:rPr>
+        <w:t xml:space="preserve"> in </w:t>
       </w:r>
       <w:r>
         <w:rPr>
@@ -2510,34 +2471,6 @@
           <w:sz w:val="23"/>
         </w:rPr>
         <w:t xml:space="preserve">I have booked a </w:t>
-      </w:r>
-      <w:r>
-        <w:rPr>
-          <w:rFonts w:ascii="Times New Roman" w:eastAsia="Times New Roman" w:hAnsi="Times New Roman" w:cs="Times New Roman"/>
-          <w:sz w:val="23"/>
-        </w:rPr>
-        <w:t>Flat No. {</w:t>
-      </w:r>
-      <w:r>
-        <w:rPr>
-          <w:rFonts w:ascii="Times New Roman" w:eastAsia="Times New Roman" w:hAnsi="Times New Roman" w:cs="Times New Roman"/>
-          <w:sz w:val="23"/>
-        </w:rPr>
-        <w:t>FLAT_NO</w:t>
-      </w:r>
-      <w:r>
-        <w:rPr>
-          <w:rFonts w:ascii="Times New Roman" w:eastAsia="Times New Roman" w:hAnsi="Times New Roman" w:cs="Times New Roman"/>
-          <w:sz w:val="23"/>
-        </w:rPr>
-        <w:t>}</w:t>
-      </w:r>
-      <w:r>
-        <w:rPr>
-          <w:rFonts w:ascii="Times New Roman" w:eastAsia="Times New Roman" w:hAnsi="Times New Roman" w:cs="Times New Roman"/>
-          <w:sz w:val="23"/>
-        </w:rPr>
-        <w:t xml:space="preserve"> </w:t>
       </w:r>
       <w:r>
         <w:rPr>
@@ -4379,7 +4312,6 @@
           <w:rFonts w:ascii="Times New Roman" w:eastAsia="Times New Roman" w:hAnsi="Times New Roman" w:cs="Times New Roman"/>
           <w:sz w:val="21"/>
         </w:rPr>
-        <w:lastRenderedPageBreak/>
         <w:t xml:space="preserve"> </w:t>
       </w:r>
     </w:p>
@@ -4408,6 +4340,7 @@
           <w:rFonts w:ascii="Times New Roman" w:eastAsia="Times New Roman" w:hAnsi="Times New Roman" w:cs="Times New Roman"/>
           <w:sz w:val="23"/>
         </w:rPr>
+        <w:lastRenderedPageBreak/>
         <w:t xml:space="preserve">Dated: </w:t>
       </w:r>
     </w:p>
@@ -4536,8 +4469,6 @@
         <w:ind w:right="-109" w:hanging="10"/>
         <w:jc w:val="both"/>
       </w:pPr>
-      <w:proofErr w:type="spellStart"/>
-      <w:proofErr w:type="gramStart"/>
       <w:r>
         <w:rPr>
           <w:rFonts w:ascii="Times New Roman" w:eastAsia="Times New Roman" w:hAnsi="Times New Roman" w:cs="Times New Roman"/>
@@ -4550,44 +4481,7 @@
           <w:rFonts w:ascii="Times New Roman" w:eastAsia="Times New Roman" w:hAnsi="Times New Roman" w:cs="Times New Roman"/>
           <w:sz w:val="23"/>
         </w:rPr>
-        <w:t>Flat</w:t>
-      </w:r>
-      <w:proofErr w:type="spellEnd"/>
-      <w:proofErr w:type="gramEnd"/>
-      <w:r>
-        <w:rPr>
-          <w:rFonts w:ascii="Times New Roman" w:eastAsia="Times New Roman" w:hAnsi="Times New Roman" w:cs="Times New Roman"/>
-          <w:sz w:val="23"/>
-        </w:rPr>
-        <w:t xml:space="preserve"> No.</w:t>
-      </w:r>
-      <w:r>
-        <w:rPr>
-          <w:rFonts w:ascii="Times New Roman" w:eastAsia="Times New Roman" w:hAnsi="Times New Roman" w:cs="Times New Roman"/>
-          <w:sz w:val="23"/>
-        </w:rPr>
-        <w:t xml:space="preserve"> </w:t>
-      </w:r>
-      <w:r>
-        <w:rPr>
-          <w:rFonts w:ascii="Times New Roman" w:eastAsia="Times New Roman" w:hAnsi="Times New Roman" w:cs="Times New Roman"/>
-          <w:sz w:val="23"/>
-        </w:rPr>
-        <w:t>{</w:t>
-      </w:r>
-      <w:r>
-        <w:rPr>
-          <w:rFonts w:ascii="Times New Roman" w:eastAsia="Times New Roman" w:hAnsi="Times New Roman" w:cs="Times New Roman"/>
-          <w:sz w:val="23"/>
-        </w:rPr>
-        <w:t>FLAT_NO</w:t>
-      </w:r>
-      <w:r>
-        <w:rPr>
-          <w:rFonts w:ascii="Times New Roman" w:eastAsia="Times New Roman" w:hAnsi="Times New Roman" w:cs="Times New Roman"/>
-          <w:sz w:val="23"/>
-        </w:rPr>
-        <w:t>} U</w:t>
+        <w:t xml:space="preserve"> U</w:t>
       </w:r>
       <w:r>
         <w:rPr>
@@ -5442,6 +5336,7 @@
           <w:rFonts w:ascii="Times New Roman" w:eastAsia="Times New Roman" w:hAnsi="Times New Roman" w:cs="Times New Roman"/>
           <w:sz w:val="23"/>
         </w:rPr>
+        <w:lastRenderedPageBreak/>
         <w:t>THIS BOND OF INDEM</w:t>
       </w:r>
       <w:r>
@@ -5736,14 +5631,56 @@
           <w:rFonts w:ascii="Times New Roman" w:eastAsia="Times New Roman" w:hAnsi="Times New Roman" w:cs="Times New Roman"/>
           <w:sz w:val="23"/>
         </w:rPr>
-        <w:t>Flat {</w:t>
-      </w:r>
-      <w:r>
-        <w:rPr>
-          <w:rFonts w:ascii="Times New Roman" w:eastAsia="Times New Roman" w:hAnsi="Times New Roman" w:cs="Times New Roman"/>
-          <w:sz w:val="23"/>
-        </w:rPr>
-        <w:t>FLAT_NO</w:t>
+        <w:t xml:space="preserve"> </w:t>
+      </w:r>
+      <w:r>
+        <w:rPr>
+          <w:rFonts w:ascii="Times New Roman" w:eastAsia="Times New Roman" w:hAnsi="Times New Roman" w:cs="Times New Roman"/>
+          <w:sz w:val="23"/>
+        </w:rPr>
+        <w:t>U</w:t>
+      </w:r>
+      <w:r>
+        <w:rPr>
+          <w:rFonts w:ascii="Times New Roman" w:eastAsia="Times New Roman" w:hAnsi="Times New Roman" w:cs="Times New Roman"/>
+          <w:sz w:val="23"/>
+        </w:rPr>
+        <w:t>nit no.</w:t>
+      </w:r>
+      <w:r>
+        <w:rPr>
+          <w:rFonts w:ascii="Times New Roman" w:eastAsia="Times New Roman" w:hAnsi="Times New Roman" w:cs="Times New Roman"/>
+          <w:sz w:val="23"/>
+        </w:rPr>
+        <w:t xml:space="preserve"> {UNIT_NO}</w:t>
+      </w:r>
+      <w:r>
+        <w:rPr>
+          <w:rFonts w:ascii="Times New Roman" w:eastAsia="Times New Roman" w:hAnsi="Times New Roman" w:cs="Times New Roman"/>
+          <w:sz w:val="23"/>
+        </w:rPr>
+        <w:t xml:space="preserve">, </w:t>
+      </w:r>
+      <w:r>
+        <w:rPr>
+          <w:rFonts w:ascii="Times New Roman" w:eastAsia="Times New Roman" w:hAnsi="Times New Roman" w:cs="Times New Roman"/>
+          <w:sz w:val="23"/>
+        </w:rPr>
+        <w:t>Type “</w:t>
+      </w:r>
+      <w:r>
+        <w:rPr>
+          <w:rFonts w:ascii="Times New Roman" w:eastAsia="Times New Roman" w:hAnsi="Times New Roman" w:cs="Times New Roman"/>
+          <w:sz w:val="23"/>
+        </w:rPr>
+        <w:t>{</w:t>
+      </w:r>
+      <w:r>
+        <w:rPr>
+          <w:rFonts w:ascii="Times New Roman" w:eastAsia="Times New Roman" w:hAnsi="Times New Roman" w:cs="Times New Roman"/>
+          <w:sz w:val="23"/>
+        </w:rPr>
+        <w:t>UNIT_TYPE</w:t>
       </w:r>
       <w:r>
         <w:rPr>
@@ -5757,42 +5694,35 @@
           <w:rFonts w:ascii="Times New Roman" w:eastAsia="Times New Roman" w:hAnsi="Times New Roman" w:cs="Times New Roman"/>
           <w:sz w:val="23"/>
         </w:rPr>
-        <w:t xml:space="preserve"> </w:t>
-      </w:r>
-      <w:r>
-        <w:rPr>
-          <w:rFonts w:ascii="Times New Roman" w:eastAsia="Times New Roman" w:hAnsi="Times New Roman" w:cs="Times New Roman"/>
-          <w:sz w:val="23"/>
-        </w:rPr>
-        <w:t>U</w:t>
-      </w:r>
-      <w:r>
-        <w:rPr>
-          <w:rFonts w:ascii="Times New Roman" w:eastAsia="Times New Roman" w:hAnsi="Times New Roman" w:cs="Times New Roman"/>
-          <w:sz w:val="23"/>
-        </w:rPr>
-        <w:t>nit no.</w:t>
-      </w:r>
-      <w:r>
-        <w:rPr>
-          <w:rFonts w:ascii="Times New Roman" w:eastAsia="Times New Roman" w:hAnsi="Times New Roman" w:cs="Times New Roman"/>
-          <w:sz w:val="23"/>
-        </w:rPr>
-        <w:t xml:space="preserve"> {UNIT_NO}</w:t>
-      </w:r>
-      <w:r>
-        <w:rPr>
-          <w:rFonts w:ascii="Times New Roman" w:eastAsia="Times New Roman" w:hAnsi="Times New Roman" w:cs="Times New Roman"/>
-          <w:sz w:val="23"/>
-        </w:rPr>
-        <w:t xml:space="preserve">, </w:t>
-      </w:r>
-      <w:r>
-        <w:rPr>
-          <w:rFonts w:ascii="Times New Roman" w:eastAsia="Times New Roman" w:hAnsi="Times New Roman" w:cs="Times New Roman"/>
-          <w:sz w:val="23"/>
-        </w:rPr>
-        <w:t>Type “</w:t>
+        <w:t>”</w:t>
+      </w:r>
+      <w:r>
+        <w:rPr>
+          <w:rFonts w:ascii="Times New Roman" w:eastAsia="Times New Roman" w:hAnsi="Times New Roman" w:cs="Times New Roman"/>
+          <w:sz w:val="23"/>
+        </w:rPr>
+        <w:t xml:space="preserve"> on the</w:t>
+      </w:r>
+      <w:r>
+        <w:rPr>
+          <w:rFonts w:ascii="Times New Roman" w:eastAsia="Times New Roman" w:hAnsi="Times New Roman" w:cs="Times New Roman"/>
+          <w:sz w:val="23"/>
+        </w:rPr>
+        <w:t xml:space="preserve"> </w:t>
+      </w:r>
+      <w:r>
+        <w:rPr>
+          <w:rFonts w:ascii="Times New Roman" w:eastAsia="Times New Roman" w:hAnsi="Times New Roman" w:cs="Times New Roman"/>
+          <w:sz w:val="23"/>
+        </w:rPr>
+        <w:t xml:space="preserve">Floor </w:t>
+      </w:r>
+      <w:r>
+        <w:rPr>
+          <w:rFonts w:ascii="Times New Roman" w:eastAsia="Times New Roman" w:hAnsi="Times New Roman" w:cs="Times New Roman"/>
+          <w:sz w:val="23"/>
+        </w:rPr>
+        <w:t xml:space="preserve"> </w:t>
       </w:r>
       <w:r>
         <w:rPr>
@@ -5806,7 +5736,7 @@
           <w:rFonts w:ascii="Times New Roman" w:eastAsia="Times New Roman" w:hAnsi="Times New Roman" w:cs="Times New Roman"/>
           <w:sz w:val="23"/>
         </w:rPr>
-        <w:t>UNIT_TYPE</w:t>
+        <w:t>FLOOR_NO</w:t>
       </w:r>
       <w:r>
         <w:rPr>
@@ -5820,36 +5750,14 @@
           <w:rFonts w:ascii="Times New Roman" w:eastAsia="Times New Roman" w:hAnsi="Times New Roman" w:cs="Times New Roman"/>
           <w:sz w:val="23"/>
         </w:rPr>
-        <w:t>”</w:t>
-      </w:r>
-      <w:r>
-        <w:rPr>
-          <w:rFonts w:ascii="Times New Roman" w:eastAsia="Times New Roman" w:hAnsi="Times New Roman" w:cs="Times New Roman"/>
-          <w:sz w:val="23"/>
-        </w:rPr>
-        <w:t xml:space="preserve"> on the</w:t>
-      </w:r>
-      <w:r>
-        <w:rPr>
-          <w:rFonts w:ascii="Times New Roman" w:eastAsia="Times New Roman" w:hAnsi="Times New Roman" w:cs="Times New Roman"/>
-          <w:sz w:val="23"/>
-        </w:rPr>
-        <w:t xml:space="preserve"> </w:t>
-      </w:r>
-      <w:proofErr w:type="gramStart"/>
-      <w:r>
-        <w:rPr>
-          <w:rFonts w:ascii="Times New Roman" w:eastAsia="Times New Roman" w:hAnsi="Times New Roman" w:cs="Times New Roman"/>
-          <w:sz w:val="23"/>
-        </w:rPr>
-        <w:t xml:space="preserve">Floor </w:t>
-      </w:r>
-      <w:r>
-        <w:rPr>
-          <w:rFonts w:ascii="Times New Roman" w:eastAsia="Times New Roman" w:hAnsi="Times New Roman" w:cs="Times New Roman"/>
-          <w:sz w:val="23"/>
-        </w:rPr>
-        <w:t xml:space="preserve"> </w:t>
+        <w:t xml:space="preserve"> </w:t>
+      </w:r>
+      <w:r>
+        <w:rPr>
+          <w:rFonts w:ascii="Times New Roman" w:eastAsia="Times New Roman" w:hAnsi="Times New Roman" w:cs="Times New Roman"/>
+          <w:sz w:val="23"/>
+        </w:rPr>
+        <w:t xml:space="preserve">of </w:t>
       </w:r>
       <w:r>
         <w:rPr>
@@ -5858,13 +5766,12 @@
         </w:rPr>
         <w:t>{</w:t>
       </w:r>
-      <w:proofErr w:type="gramEnd"/>
-      <w:r>
-        <w:rPr>
-          <w:rFonts w:ascii="Times New Roman" w:eastAsia="Times New Roman" w:hAnsi="Times New Roman" w:cs="Times New Roman"/>
-          <w:sz w:val="23"/>
-        </w:rPr>
-        <w:t>FLOOR_NO</w:t>
+      <w:r>
+        <w:rPr>
+          <w:rFonts w:ascii="Times New Roman" w:eastAsia="Times New Roman" w:hAnsi="Times New Roman" w:cs="Times New Roman"/>
+          <w:sz w:val="23"/>
+        </w:rPr>
+        <w:t>TOWER_NO</w:t>
       </w:r>
       <w:r>
         <w:rPr>
@@ -5878,41 +5785,6 @@
           <w:rFonts w:ascii="Times New Roman" w:eastAsia="Times New Roman" w:hAnsi="Times New Roman" w:cs="Times New Roman"/>
           <w:sz w:val="23"/>
         </w:rPr>
-        <w:t xml:space="preserve"> </w:t>
-      </w:r>
-      <w:r>
-        <w:rPr>
-          <w:rFonts w:ascii="Times New Roman" w:eastAsia="Times New Roman" w:hAnsi="Times New Roman" w:cs="Times New Roman"/>
-          <w:sz w:val="23"/>
-        </w:rPr>
-        <w:t xml:space="preserve">of </w:t>
-      </w:r>
-      <w:r>
-        <w:rPr>
-          <w:rFonts w:ascii="Times New Roman" w:eastAsia="Times New Roman" w:hAnsi="Times New Roman" w:cs="Times New Roman"/>
-          <w:sz w:val="23"/>
-        </w:rPr>
-        <w:t>{</w:t>
-      </w:r>
-      <w:r>
-        <w:rPr>
-          <w:rFonts w:ascii="Times New Roman" w:eastAsia="Times New Roman" w:hAnsi="Times New Roman" w:cs="Times New Roman"/>
-          <w:sz w:val="23"/>
-        </w:rPr>
-        <w:t>TOWER_NO</w:t>
-      </w:r>
-      <w:r>
-        <w:rPr>
-          <w:rFonts w:ascii="Times New Roman" w:eastAsia="Times New Roman" w:hAnsi="Times New Roman" w:cs="Times New Roman"/>
-          <w:sz w:val="23"/>
-        </w:rPr>
-        <w:t>}</w:t>
-      </w:r>
-      <w:r>
-        <w:rPr>
-          <w:rFonts w:ascii="Times New Roman" w:eastAsia="Times New Roman" w:hAnsi="Times New Roman" w:cs="Times New Roman"/>
-          <w:sz w:val="23"/>
-        </w:rPr>
         <w:t xml:space="preserve"> admeasuring </w:t>
       </w:r>
       <w:r>
@@ -5920,60 +5792,37 @@
           <w:rFonts w:ascii="Times New Roman" w:eastAsia="Times New Roman" w:hAnsi="Times New Roman" w:cs="Times New Roman"/>
           <w:sz w:val="23"/>
         </w:rPr>
-        <w:t xml:space="preserve">unit </w:t>
-      </w:r>
-      <w:proofErr w:type="gramStart"/>
-      <w:r>
-        <w:rPr>
-          <w:rFonts w:ascii="Times New Roman" w:eastAsia="Times New Roman" w:hAnsi="Times New Roman" w:cs="Times New Roman"/>
-          <w:sz w:val="23"/>
-        </w:rPr>
-        <w:t>size</w:t>
-      </w:r>
-      <w:r>
-        <w:rPr>
-          <w:rFonts w:ascii="Times New Roman" w:eastAsia="Times New Roman" w:hAnsi="Times New Roman" w:cs="Times New Roman"/>
-          <w:sz w:val="23"/>
-        </w:rPr>
-        <w:t xml:space="preserve"> </w:t>
-      </w:r>
-      <w:r>
-        <w:rPr>
-          <w:rFonts w:ascii="Times New Roman" w:eastAsia="Times New Roman" w:hAnsi="Times New Roman" w:cs="Times New Roman"/>
-          <w:sz w:val="23"/>
-        </w:rPr>
-        <w:t xml:space="preserve"> {</w:t>
-      </w:r>
-      <w:proofErr w:type="gramEnd"/>
-      <w:r>
-        <w:rPr>
-          <w:rFonts w:ascii="Times New Roman" w:eastAsia="Times New Roman" w:hAnsi="Times New Roman" w:cs="Times New Roman"/>
-          <w:sz w:val="23"/>
-        </w:rPr>
-        <w:t>UNIT_</w:t>
-      </w:r>
-      <w:proofErr w:type="gramStart"/>
-      <w:r>
-        <w:rPr>
-          <w:rFonts w:ascii="Times New Roman" w:eastAsia="Times New Roman" w:hAnsi="Times New Roman" w:cs="Times New Roman"/>
-          <w:sz w:val="23"/>
-        </w:rPr>
-        <w:t>SIZE}</w:t>
-      </w:r>
-      <w:r>
-        <w:rPr>
-          <w:rFonts w:ascii="Times New Roman" w:eastAsia="Times New Roman" w:hAnsi="Times New Roman" w:cs="Times New Roman"/>
-          <w:sz w:val="23"/>
-        </w:rPr>
-        <w:t>sq.</w:t>
-      </w:r>
-      <w:proofErr w:type="gramEnd"/>
-      <w:r>
-        <w:rPr>
-          <w:rFonts w:ascii="Times New Roman" w:eastAsia="Times New Roman" w:hAnsi="Times New Roman" w:cs="Times New Roman"/>
-          <w:sz w:val="23"/>
-        </w:rPr>
-        <w:t xml:space="preserve"> ft.  (here-in-after referred to as “the said flat”) vide Agreement for allotment dated </w:t>
+        <w:t>unit size</w:t>
+      </w:r>
+      <w:r>
+        <w:rPr>
+          <w:rFonts w:ascii="Times New Roman" w:eastAsia="Times New Roman" w:hAnsi="Times New Roman" w:cs="Times New Roman"/>
+          <w:sz w:val="23"/>
+        </w:rPr>
+        <w:t xml:space="preserve"> </w:t>
+      </w:r>
+      <w:r>
+        <w:rPr>
+          <w:rFonts w:ascii="Times New Roman" w:eastAsia="Times New Roman" w:hAnsi="Times New Roman" w:cs="Times New Roman"/>
+          <w:sz w:val="23"/>
+        </w:rPr>
+        <w:t xml:space="preserve"> {UNIT_SIZE}</w:t>
+      </w:r>
+      <w:proofErr w:type="spellStart"/>
+      <w:r>
+        <w:rPr>
+          <w:rFonts w:ascii="Times New Roman" w:eastAsia="Times New Roman" w:hAnsi="Times New Roman" w:cs="Times New Roman"/>
+          <w:sz w:val="23"/>
+        </w:rPr>
+        <w:t>sqft</w:t>
+      </w:r>
+      <w:proofErr w:type="spellEnd"/>
+      <w:r>
+        <w:rPr>
+          <w:rFonts w:ascii="Times New Roman" w:eastAsia="Times New Roman" w:hAnsi="Times New Roman" w:cs="Times New Roman"/>
+          <w:sz w:val="23"/>
+        </w:rPr>
+        <w:t xml:space="preserve">  (here-in-after referred to as “the said flat”) vide Agreement for allotment dated </w:t>
       </w:r>
       <w:proofErr w:type="spellStart"/>
       <w:r>
@@ -6800,41 +6649,6 @@
           <w:sz w:val="23"/>
         </w:rPr>
         <w:t>Subject:</w:t>
-      </w:r>
-      <w:r>
-        <w:rPr>
-          <w:rFonts w:ascii="Times New Roman" w:eastAsia="Times New Roman" w:hAnsi="Times New Roman" w:cs="Times New Roman"/>
-          <w:sz w:val="23"/>
-        </w:rPr>
-        <w:t xml:space="preserve"> Flat</w:t>
-      </w:r>
-      <w:r>
-        <w:rPr>
-          <w:rFonts w:ascii="Times New Roman" w:eastAsia="Times New Roman" w:hAnsi="Times New Roman" w:cs="Times New Roman"/>
-          <w:sz w:val="23"/>
-        </w:rPr>
-        <w:t xml:space="preserve"> </w:t>
-      </w:r>
-      <w:r>
-        <w:rPr>
-          <w:rFonts w:ascii="Times New Roman" w:eastAsia="Times New Roman" w:hAnsi="Times New Roman" w:cs="Times New Roman"/>
-          <w:sz w:val="23"/>
-        </w:rPr>
-        <w:t>{</w:t>
-      </w:r>
-      <w:r>
-        <w:rPr>
-          <w:rFonts w:ascii="Times New Roman" w:eastAsia="Times New Roman" w:hAnsi="Times New Roman" w:cs="Times New Roman"/>
-          <w:sz w:val="23"/>
-        </w:rPr>
-        <w:t>FLAT_NO</w:t>
-      </w:r>
-      <w:r>
-        <w:rPr>
-          <w:rFonts w:ascii="Times New Roman" w:eastAsia="Times New Roman" w:hAnsi="Times New Roman" w:cs="Times New Roman"/>
-          <w:sz w:val="23"/>
-        </w:rPr>
-        <w:t>}</w:t>
       </w:r>
       <w:r>
         <w:rPr>
@@ -8221,7 +8035,37 @@
           <w:rFonts w:ascii="Times New Roman" w:eastAsia="Times New Roman" w:hAnsi="Times New Roman" w:cs="Times New Roman"/>
           <w:sz w:val="23"/>
         </w:rPr>
-        <w:t xml:space="preserve">in your records </w:t>
+        <w:t>in your records for the subject property.</w:t>
+      </w:r>
+      <w:r>
+        <w:rPr>
+          <w:rFonts w:ascii="Times New Roman" w:eastAsia="Times New Roman" w:hAnsi="Times New Roman" w:cs="Times New Roman"/>
+          <w:sz w:val="23"/>
+        </w:rPr>
+        <w:t xml:space="preserve"> </w:t>
+      </w:r>
+      <w:r>
+        <w:rPr>
+          <w:rFonts w:ascii="Times New Roman" w:eastAsia="Times New Roman" w:hAnsi="Times New Roman" w:cs="Times New Roman"/>
+          <w:sz w:val="23"/>
+        </w:rPr>
+        <w:t xml:space="preserve">The allottee(s) hereby confirms that he /they </w:t>
+      </w:r>
+      <w:proofErr w:type="gramStart"/>
+      <w:r>
+        <w:rPr>
+          <w:rFonts w:ascii="Times New Roman" w:eastAsia="Times New Roman" w:hAnsi="Times New Roman" w:cs="Times New Roman"/>
+          <w:sz w:val="23"/>
+        </w:rPr>
+        <w:t>has</w:t>
+      </w:r>
+      <w:proofErr w:type="gramEnd"/>
+      <w:r>
+        <w:rPr>
+          <w:rFonts w:ascii="Times New Roman" w:eastAsia="Times New Roman" w:hAnsi="Times New Roman" w:cs="Times New Roman"/>
+          <w:sz w:val="23"/>
+        </w:rPr>
+        <w:t xml:space="preserve"> / have received the amount back </w:t>
       </w:r>
       <w:r>
         <w:rPr>
@@ -8229,37 +8073,7 @@
           <w:sz w:val="23"/>
         </w:rPr>
         <w:lastRenderedPageBreak/>
-        <w:t>for the subject property.</w:t>
-      </w:r>
-      <w:r>
-        <w:rPr>
-          <w:rFonts w:ascii="Times New Roman" w:eastAsia="Times New Roman" w:hAnsi="Times New Roman" w:cs="Times New Roman"/>
-          <w:sz w:val="23"/>
-        </w:rPr>
-        <w:t xml:space="preserve"> </w:t>
-      </w:r>
-      <w:r>
-        <w:rPr>
-          <w:rFonts w:ascii="Times New Roman" w:eastAsia="Times New Roman" w:hAnsi="Times New Roman" w:cs="Times New Roman"/>
-          <w:sz w:val="23"/>
-        </w:rPr>
-        <w:t xml:space="preserve">The allottee(s) hereby confirms that he /they </w:t>
-      </w:r>
-      <w:proofErr w:type="gramStart"/>
-      <w:r>
-        <w:rPr>
-          <w:rFonts w:ascii="Times New Roman" w:eastAsia="Times New Roman" w:hAnsi="Times New Roman" w:cs="Times New Roman"/>
-          <w:sz w:val="23"/>
-        </w:rPr>
-        <w:t>has</w:t>
-      </w:r>
-      <w:proofErr w:type="gramEnd"/>
-      <w:r>
-        <w:rPr>
-          <w:rFonts w:ascii="Times New Roman" w:eastAsia="Times New Roman" w:hAnsi="Times New Roman" w:cs="Times New Roman"/>
-          <w:sz w:val="23"/>
-        </w:rPr>
-        <w:t xml:space="preserve"> / have received the amount back from the Nominee as mentioned above, and the Nominee confirms that he/she paid the amount to the Allottee(s) as per the detail here </w:t>
+        <w:t xml:space="preserve">from the Nominee as mentioned above, and the Nominee confirms that he/she paid the amount to the Allottee(s) as per the detail here </w:t>
       </w:r>
       <w:proofErr w:type="gramStart"/>
       <w:r>
@@ -9855,14 +9669,20 @@
         </w:rPr>
         <w:t>{UNIT_SIZE}</w:t>
       </w:r>
-      <w:r>
-        <w:rPr>
-          <w:rFonts w:ascii="Times New Roman" w:eastAsia="Times New Roman" w:hAnsi="Times New Roman" w:cs="Times New Roman"/>
-          <w:sz w:val="21"/>
-        </w:rPr>
-        <w:t>sq. ft.</w:t>
-      </w:r>
-      <w:r>
+      <w:proofErr w:type="spellStart"/>
+      <w:r>
+        <w:rPr>
+          <w:rFonts w:ascii="Times New Roman" w:eastAsia="Times New Roman" w:hAnsi="Times New Roman" w:cs="Times New Roman"/>
+          <w:sz w:val="21"/>
+        </w:rPr>
+        <w:t>sqft</w:t>
+      </w:r>
+      <w:proofErr w:type="spellEnd"/>
+      <w:r>
+        <w:rPr>
+          <w:rFonts w:ascii="Times New Roman" w:eastAsia="Times New Roman" w:hAnsi="Times New Roman" w:cs="Times New Roman"/>
+          <w:sz w:val="21"/>
+        </w:rPr>
         <w:t xml:space="preserve"> </w:t>
       </w:r>
       <w:r>
@@ -10080,11 +9900,11 @@
         <w:jc w:val="both"/>
       </w:pPr>
       <w:r>
-        <w:t xml:space="preserve">That I/we have booked the said Unit of the Company through my Broker M/s________________________ and have informed my Assignee(s) that in the event of applying for cancellation of booking of said Unit or transfer/ refund of booking amount from the company, the Assignee(s) shall have to obtain necessary "No objection Certificate" from such Broker and submit same to the Company for processing of cancellation/transfer/refund </w:t>
+        <w:t xml:space="preserve">That I/we have booked the said Unit of the Company through my Broker M/s________________________ and have informed my Assignee(s) that in the event of applying for cancellation of booking of said Unit or transfer/ refund of booking amount from the company, the Assignee(s) shall have to obtain necessary "No objection Certificate" from such Broker and submit same to the Company for processing of cancellation/transfer/refund etc. failing which the brokerage / commission so paid by the Company to such Broker shall </w:t>
       </w:r>
       <w:r>
         <w:lastRenderedPageBreak/>
-        <w:t>etc. failing which the brokerage / commission so paid by the Company to such Broker shall be deducted by the Company from the refundable / transferable amount as per terms of the allotment.</w:t>
+        <w:t>be deducted by the Company from the refundable / transferable amount as per terms of the allotment.</w:t>
       </w:r>
     </w:p>
     <w:p>
@@ -11659,12 +11479,10 @@
               <w:t>Built-Up Area Admeasuring (</w:t>
             </w:r>
             <w:proofErr w:type="spellStart"/>
-            <w:proofErr w:type="gramStart"/>
             <w:r>
-              <w:t>sq.ft</w:t>
+              <w:t>sqft</w:t>
             </w:r>
             <w:proofErr w:type="spellEnd"/>
-            <w:proofErr w:type="gramEnd"/>
             <w:r>
               <w:t>)</w:t>
             </w:r>

</xml_diff>